<commit_message>
Logo's staan nu ook goed. Alleen wel de images directory met de hand vullen is nog nodig
git-svn-id: http://svnint.ou.nl:8080/svn/ADL/trunk@2641 80d59baa-9aef-c140-ba76-e18f3b6eea4d
</commit_message>
<xml_diff>
--- a/Inspectie OCW/OCWdemo/DemoInspectieOnderwijs.docx
+++ b/Inspectie OCW/OCWdemo/DemoInspectieOnderwijs.docx
@@ -100,6 +100,103 @@
         </w:rPr>
         <w:t>laat zien hoe we met (gemandateerde) gebruikers zullen communiceren over het primaire proces. Het prototype is qua functionaliteit beperkt tot proceslogica, waardoor deze gebruikers juist vanuit hun beleving het procesontwerp van commentaar kunnen voorzien.</w:t>
       </w:r>
+    </w:p>
+    <w:p>
+      <w:pPr>
+        <w:rPr>
+          <w:rFonts w:cs="Arial"/>
+          <w:sz w:val="20"/>
+          <w:szCs w:val="20"/>
+        </w:rPr>
+      </w:pPr>
+    </w:p>
+    <w:p>
+      <w:pPr>
+        <w:rPr>
+          <w:rFonts w:cs="Arial"/>
+          <w:sz w:val="20"/>
+          <w:szCs w:val="20"/>
+        </w:rPr>
+      </w:pPr>
+      <w:proofErr w:type="spellStart"/>
+      <w:r>
+        <w:rPr>
+          <w:rFonts w:cs="Arial"/>
+          <w:sz w:val="20"/>
+          <w:szCs w:val="20"/>
+        </w:rPr>
+        <w:t>Instrucites</w:t>
+      </w:r>
+      <w:proofErr w:type="spellEnd"/>
+      <w:r>
+        <w:rPr>
+          <w:rFonts w:cs="Arial"/>
+          <w:sz w:val="20"/>
+          <w:szCs w:val="20"/>
+        </w:rPr>
+        <w:t xml:space="preserve"> om de demo te draaien: </w:t>
+      </w:r>
+    </w:p>
+    <w:p>
+      <w:pPr>
+        <w:rPr>
+          <w:rFonts w:cs="Arial"/>
+          <w:sz w:val="20"/>
+          <w:szCs w:val="20"/>
+        </w:rPr>
+      </w:pPr>
+      <w:r>
+        <w:rPr>
+          <w:rFonts w:cs="Arial"/>
+          <w:sz w:val="20"/>
+          <w:szCs w:val="20"/>
+        </w:rPr>
+        <w:t xml:space="preserve">Zorg dat je de \images directory met inhoud </w:t>
+      </w:r>
+      <w:proofErr w:type="spellStart"/>
+      <w:r>
+        <w:rPr>
+          <w:rFonts w:cs="Arial"/>
+          <w:sz w:val="20"/>
+          <w:szCs w:val="20"/>
+        </w:rPr>
+        <w:t>copieert</w:t>
+      </w:r>
+      <w:proofErr w:type="spellEnd"/>
+      <w:r>
+        <w:rPr>
+          <w:rFonts w:cs="Arial"/>
+          <w:sz w:val="20"/>
+          <w:szCs w:val="20"/>
+        </w:rPr>
+        <w:t xml:space="preserve"> naar de images directory in  xampp\htdocs\ampersandPrototypes\DemoInspectieOnderwijs.adl\images</w:t>
+      </w:r>
+    </w:p>
+    <w:p>
+      <w:pPr>
+        <w:rPr>
+          <w:rFonts w:cs="Arial"/>
+          <w:sz w:val="20"/>
+          <w:szCs w:val="20"/>
+        </w:rPr>
+      </w:pPr>
+      <w:r>
+        <w:rPr>
+          <w:rFonts w:cs="Arial"/>
+          <w:sz w:val="20"/>
+          <w:szCs w:val="20"/>
+        </w:rPr>
+        <w:t>(Dat is nu nog een handmatige actie…. ;-(</w:t>
+      </w:r>
+    </w:p>
+    <w:p>
+      <w:pPr>
+        <w:rPr>
+          <w:rFonts w:cs="Arial"/>
+          <w:sz w:val="20"/>
+          <w:szCs w:val="20"/>
+        </w:rPr>
+      </w:pPr>
     </w:p>
     <w:p>
       <w:pPr>
@@ -3468,7 +3565,7 @@
 </file>
 
 <file path=customXml/itemProps1.xml><?xml version="1.0" encoding="utf-8"?>
-<ds:datastoreItem xmlns:ds="http://schemas.openxmlformats.org/officeDocument/2006/customXml" ds:itemID="{C2554625-EF90-41F0-BFF5-2010A3D66160}">
+<ds:datastoreItem xmlns:ds="http://schemas.openxmlformats.org/officeDocument/2006/customXml" ds:itemID="{4460A957-2B1E-4EC6-8BF0-223ED79F122D}">
   <ds:schemaRefs>
     <ds:schemaRef ds:uri="http://schemas.openxmlformats.org/officeDocument/2006/bibliography"/>
   </ds:schemaRefs>

</xml_diff>

<commit_message>
Aanpassingen om scenario database-reset te voorkomen tijdens demo
git-svn-id: http://svnint.ou.nl:8080/svn/ADL/trunk@2655 80d59baa-9aef-c140-ba76-e18f3b6eea4d
</commit_message>
<xml_diff>
--- a/Inspectie OCW/OCWdemo/DemoInspectieOnderwijs.docx
+++ b/Inspectie OCW/OCWdemo/DemoInspectieOnderwijs.docx
@@ -2243,24 +2243,6 @@
               </w:rPr>
               <w:t xml:space="preserve">Uitgangssituatie: </w:t>
             </w:r>
-            <w:proofErr w:type="spellStart"/>
-            <w:r>
-              <w:rPr>
-                <w:rFonts w:cs="Arial"/>
-                <w:sz w:val="20"/>
-                <w:szCs w:val="20"/>
-              </w:rPr>
-              <w:t>Reset</w:t>
-            </w:r>
-            <w:proofErr w:type="spellEnd"/>
-            <w:r>
-              <w:rPr>
-                <w:rFonts w:cs="Arial"/>
-                <w:sz w:val="20"/>
-                <w:szCs w:val="20"/>
-              </w:rPr>
-              <w:t xml:space="preserve"> database.</w:t>
-            </w:r>
           </w:p>
           <w:p>
             <w:pPr>
@@ -2452,15 +2434,57 @@
                 <w:szCs w:val="20"/>
               </w:rPr>
             </w:pPr>
+          </w:p>
+          <w:p>
+            <w:pPr>
+              <w:rPr>
+                <w:rFonts w:cs="Arial"/>
+                <w:sz w:val="20"/>
+                <w:szCs w:val="20"/>
+              </w:rPr>
+            </w:pPr>
+          </w:p>
+          <w:p>
+            <w:pPr>
+              <w:rPr>
+                <w:rFonts w:cs="Arial"/>
+                <w:sz w:val="20"/>
+                <w:szCs w:val="20"/>
+              </w:rPr>
+            </w:pPr>
+          </w:p>
+          <w:p>
+            <w:pPr>
+              <w:rPr>
+                <w:rFonts w:cs="Arial"/>
+                <w:sz w:val="20"/>
+                <w:szCs w:val="20"/>
+              </w:rPr>
+            </w:pPr>
+            <w:r>
+              <w:rPr>
+                <w:rFonts w:cs="Arial"/>
+                <w:sz w:val="20"/>
+                <w:szCs w:val="20"/>
+              </w:rPr>
+              <w:t>Start het</w:t>
+            </w:r>
+            <w:r>
+              <w:rPr>
+                <w:rFonts w:cs="Arial"/>
+                <w:sz w:val="20"/>
+                <w:szCs w:val="20"/>
+              </w:rPr>
+              <w:t xml:space="preserve"> </w:t>
+            </w:r>
             <w:proofErr w:type="spellStart"/>
             <w:r>
               <w:rPr>
                 <w:rFonts w:cs="Arial"/>
                 <w:sz w:val="20"/>
                 <w:szCs w:val="20"/>
-                <w:highlight w:val="yellow"/>
-              </w:rPr>
-              <w:t>Reset</w:t>
+              </w:rPr>
+              <w:t>overview</w:t>
             </w:r>
             <w:proofErr w:type="spellEnd"/>
             <w:r>
@@ -2468,52 +2492,85 @@
                 <w:rFonts w:cs="Arial"/>
                 <w:sz w:val="20"/>
                 <w:szCs w:val="20"/>
-                <w:highlight w:val="yellow"/>
-              </w:rPr>
-              <w:t xml:space="preserve"> database.</w:t>
-            </w:r>
-          </w:p>
-          <w:p>
-            <w:pPr>
-              <w:rPr>
-                <w:rFonts w:cs="Arial"/>
-                <w:sz w:val="20"/>
-                <w:szCs w:val="20"/>
-              </w:rPr>
-            </w:pPr>
-          </w:p>
-          <w:p>
-            <w:pPr>
-              <w:rPr>
-                <w:rFonts w:cs="Arial"/>
-                <w:sz w:val="20"/>
-                <w:szCs w:val="20"/>
-              </w:rPr>
-            </w:pPr>
-          </w:p>
-          <w:p>
-            <w:pPr>
-              <w:rPr>
-                <w:rFonts w:cs="Arial"/>
-                <w:sz w:val="20"/>
-                <w:szCs w:val="20"/>
-              </w:rPr>
-            </w:pPr>
-            <w:r>
-              <w:rPr>
-                <w:rFonts w:cs="Arial"/>
-                <w:sz w:val="20"/>
-                <w:szCs w:val="20"/>
-              </w:rPr>
-              <w:t>Start het</w:t>
-            </w:r>
-            <w:r>
-              <w:rPr>
-                <w:rFonts w:cs="Arial"/>
-                <w:sz w:val="20"/>
-                <w:szCs w:val="20"/>
-              </w:rPr>
-              <w:t xml:space="preserve"> </w:t>
+              </w:rPr>
+              <w:t xml:space="preserve"> scherm</w:t>
+            </w:r>
+            <w:r>
+              <w:rPr>
+                <w:rFonts w:cs="Arial"/>
+                <w:sz w:val="20"/>
+                <w:szCs w:val="20"/>
+              </w:rPr>
+              <w:t>.</w:t>
+            </w:r>
+          </w:p>
+          <w:p>
+            <w:pPr>
+              <w:rPr>
+                <w:rFonts w:cs="Arial"/>
+                <w:sz w:val="20"/>
+                <w:szCs w:val="20"/>
+              </w:rPr>
+            </w:pPr>
+          </w:p>
+          <w:p>
+            <w:pPr>
+              <w:rPr>
+                <w:rFonts w:cs="Arial"/>
+                <w:sz w:val="20"/>
+                <w:szCs w:val="20"/>
+              </w:rPr>
+            </w:pPr>
+          </w:p>
+          <w:p>
+            <w:pPr>
+              <w:rPr>
+                <w:rFonts w:cs="Arial"/>
+                <w:sz w:val="20"/>
+                <w:szCs w:val="20"/>
+              </w:rPr>
+            </w:pPr>
+            <w:r>
+              <w:rPr>
+                <w:rFonts w:cs="Arial"/>
+                <w:sz w:val="20"/>
+                <w:szCs w:val="20"/>
+              </w:rPr>
+              <w:t xml:space="preserve">Er komen </w:t>
+            </w:r>
+            <w:r>
+              <w:rPr>
+                <w:rFonts w:cs="Arial"/>
+                <w:sz w:val="20"/>
+                <w:szCs w:val="20"/>
+              </w:rPr>
+              <w:t>4</w:t>
+            </w:r>
+            <w:r>
+              <w:rPr>
+                <w:rFonts w:cs="Arial"/>
+                <w:sz w:val="20"/>
+                <w:szCs w:val="20"/>
+              </w:rPr>
+              <w:t xml:space="preserve"> signalen op. De signalen worden hierbij opgepakt en daar wordt op “doorgezoomd”</w:t>
+            </w:r>
+          </w:p>
+          <w:p>
+            <w:pPr>
+              <w:rPr>
+                <w:rFonts w:cs="Arial"/>
+                <w:sz w:val="20"/>
+                <w:szCs w:val="20"/>
+              </w:rPr>
+            </w:pPr>
+            <w:r>
+              <w:rPr>
+                <w:rFonts w:cs="Arial"/>
+                <w:sz w:val="20"/>
+                <w:szCs w:val="20"/>
+                <w:highlight w:val="green"/>
+              </w:rPr>
+              <w:t xml:space="preserve">De twee escalaties van OBS </w:t>
             </w:r>
             <w:proofErr w:type="spellStart"/>
             <w:r>
@@ -2521,8 +2578,9 @@
                 <w:rFonts w:cs="Arial"/>
                 <w:sz w:val="20"/>
                 <w:szCs w:val="20"/>
-              </w:rPr>
-              <w:t>overview</w:t>
+                <w:highlight w:val="green"/>
+              </w:rPr>
+              <w:t>Eemspan</w:t>
             </w:r>
             <w:proofErr w:type="spellEnd"/>
             <w:r>
@@ -2530,79 +2588,10 @@
                 <w:rFonts w:cs="Arial"/>
                 <w:sz w:val="20"/>
                 <w:szCs w:val="20"/>
-              </w:rPr>
-              <w:t xml:space="preserve"> scherm</w:t>
-            </w:r>
-            <w:r>
-              <w:rPr>
-                <w:rFonts w:cs="Arial"/>
-                <w:sz w:val="20"/>
-                <w:szCs w:val="20"/>
-              </w:rPr>
-              <w:t>.</w:t>
-            </w:r>
-          </w:p>
-          <w:p>
-            <w:pPr>
-              <w:rPr>
-                <w:rFonts w:cs="Arial"/>
-                <w:sz w:val="20"/>
-                <w:szCs w:val="20"/>
-              </w:rPr>
-            </w:pPr>
-          </w:p>
-          <w:p>
-            <w:pPr>
-              <w:rPr>
-                <w:rFonts w:cs="Arial"/>
-                <w:sz w:val="20"/>
-                <w:szCs w:val="20"/>
-              </w:rPr>
-            </w:pPr>
-          </w:p>
-          <w:p>
-            <w:pPr>
-              <w:rPr>
-                <w:rFonts w:cs="Arial"/>
-                <w:sz w:val="20"/>
-                <w:szCs w:val="20"/>
-              </w:rPr>
-            </w:pPr>
-            <w:r>
-              <w:rPr>
-                <w:rFonts w:cs="Arial"/>
-                <w:sz w:val="20"/>
-                <w:szCs w:val="20"/>
-              </w:rPr>
-              <w:t>Er komen twee signalen op. De signalen worden hierbij opgepakt en daar wordt op “doorgezoomd”</w:t>
-            </w:r>
-          </w:p>
-          <w:p>
-            <w:pPr>
-              <w:rPr>
-                <w:rFonts w:cs="Arial"/>
-                <w:sz w:val="20"/>
-                <w:szCs w:val="20"/>
-              </w:rPr>
-            </w:pPr>
-          </w:p>
-          <w:p>
-            <w:pPr>
-              <w:rPr>
-                <w:rFonts w:cs="Arial"/>
-                <w:sz w:val="20"/>
-                <w:szCs w:val="20"/>
-              </w:rPr>
-            </w:pPr>
-          </w:p>
-          <w:p>
-            <w:pPr>
-              <w:rPr>
-                <w:rFonts w:cs="Arial"/>
-                <w:sz w:val="20"/>
-                <w:szCs w:val="20"/>
-              </w:rPr>
-            </w:pPr>
+                <w:highlight w:val="green"/>
+              </w:rPr>
+              <w:t xml:space="preserve"> worden niet opgevolgd. Zet Sanctietraject starten op “Nee”.</w:t>
+            </w:r>
           </w:p>
           <w:p>
             <w:pPr>
@@ -2971,54 +2960,26 @@
                 <w:rFonts w:cs="Arial"/>
                 <w:sz w:val="20"/>
                 <w:szCs w:val="20"/>
-                <w:lang w:val="en-US"/>
               </w:rPr>
               <w:t xml:space="preserve">- </w:t>
             </w:r>
-            <w:proofErr w:type="spellStart"/>
-            <w:r>
-              <w:rPr>
-                <w:rFonts w:cs="Arial"/>
-                <w:sz w:val="20"/>
-                <w:szCs w:val="20"/>
-                <w:lang w:val="en-US"/>
-              </w:rPr>
-              <w:t>Startdatum</w:t>
-            </w:r>
-            <w:proofErr w:type="spellEnd"/>
-            <w:r>
-              <w:rPr>
-                <w:rFonts w:cs="Arial"/>
-                <w:sz w:val="20"/>
-                <w:szCs w:val="20"/>
-                <w:lang w:val="en-US"/>
-              </w:rPr>
-              <w:t xml:space="preserve"> </w:t>
-            </w:r>
-            <w:proofErr w:type="spellStart"/>
-            <w:r>
-              <w:rPr>
-                <w:rFonts w:cs="Arial"/>
-                <w:sz w:val="20"/>
-                <w:szCs w:val="20"/>
-                <w:lang w:val="en-US"/>
-              </w:rPr>
-              <w:t>traject</w:t>
-            </w:r>
-            <w:proofErr w:type="spellEnd"/>
-            <w:r>
-              <w:rPr>
-                <w:rFonts w:cs="Arial"/>
-                <w:sz w:val="20"/>
-                <w:szCs w:val="20"/>
-                <w:lang w:val="en-US"/>
+            <w:r>
+              <w:rPr>
+                <w:rFonts w:cs="Arial"/>
+                <w:sz w:val="20"/>
+                <w:szCs w:val="20"/>
+              </w:rPr>
+              <w:t>Startdatum traject</w:t>
+            </w:r>
+            <w:r>
+              <w:rPr>
+                <w:rFonts w:cs="Arial"/>
+                <w:sz w:val="20"/>
+                <w:szCs w:val="20"/>
               </w:rPr>
               <w:t xml:space="preserve"> “</w:t>
             </w:r>
             <w:r>
-              <w:rPr>
-                <w:lang w:val="en-US"/>
-              </w:rPr>
               <w:t>01-07-2013</w:t>
             </w:r>
             <w:r>
@@ -3026,7 +2987,6 @@
                 <w:rFonts w:cs="Arial"/>
                 <w:sz w:val="20"/>
                 <w:szCs w:val="20"/>
-                <w:lang w:val="en-US"/>
               </w:rPr>
               <w:t>”.</w:t>
             </w:r>
@@ -3035,7 +2995,6 @@
                 <w:rFonts w:cs="Arial"/>
                 <w:sz w:val="20"/>
                 <w:szCs w:val="20"/>
-                <w:lang w:val="en-US"/>
               </w:rPr>
               <w:br/>
               <w:t xml:space="preserve">          - </w:t>
@@ -3045,27 +3004,14 @@
                 <w:rFonts w:cs="Arial"/>
                 <w:sz w:val="20"/>
                 <w:szCs w:val="20"/>
-                <w:lang w:val="en-US"/>
-              </w:rPr>
-              <w:t xml:space="preserve">Deadline </w:t>
-            </w:r>
-            <w:proofErr w:type="spellStart"/>
-            <w:r>
-              <w:rPr>
-                <w:rFonts w:cs="Arial"/>
-                <w:sz w:val="20"/>
-                <w:szCs w:val="20"/>
-                <w:lang w:val="en-US"/>
-              </w:rPr>
-              <w:t>traject</w:t>
-            </w:r>
-            <w:proofErr w:type="spellEnd"/>
-            <w:r>
-              <w:rPr>
-                <w:rFonts w:cs="Arial"/>
-                <w:sz w:val="20"/>
-                <w:szCs w:val="20"/>
-                <w:lang w:val="en-US"/>
+              </w:rPr>
+              <w:t>Deadline traject</w:t>
+            </w:r>
+            <w:r>
+              <w:rPr>
+                <w:rFonts w:cs="Arial"/>
+                <w:sz w:val="20"/>
+                <w:szCs w:val="20"/>
               </w:rPr>
               <w:t xml:space="preserve"> “</w:t>
             </w:r>
@@ -3074,7 +3020,6 @@
                 <w:rFonts w:cs="Arial"/>
                 <w:sz w:val="20"/>
                 <w:szCs w:val="20"/>
-                <w:lang w:val="en-US"/>
               </w:rPr>
               <w:t>04-09-2014</w:t>
             </w:r>
@@ -3083,7 +3028,6 @@
                 <w:rFonts w:cs="Arial"/>
                 <w:sz w:val="20"/>
                 <w:szCs w:val="20"/>
-                <w:lang w:val="en-US"/>
               </w:rPr>
               <w:t>”.</w:t>
             </w:r>
@@ -3092,7 +3036,6 @@
                 <w:rFonts w:cs="Arial"/>
                 <w:sz w:val="20"/>
                 <w:szCs w:val="20"/>
-                <w:lang w:val="en-US"/>
               </w:rPr>
               <w:br/>
               <w:t xml:space="preserve">          </w:t>
@@ -3147,7 +3090,7 @@
               <w:t xml:space="preserve"> “</w:t>
             </w:r>
             <w:r>
-              <w:t>Kwaliteit</w:t>
+              <w:t>Onderwijstijd</w:t>
             </w:r>
             <w:r>
               <w:rPr>
@@ -3646,44 +3589,16 @@
                 <w:sz w:val="20"/>
                 <w:szCs w:val="20"/>
               </w:rPr>
-              <w:t>De beschikking kan naar DUO voor uitvoering en opvolging.</w:t>
-            </w:r>
-          </w:p>
-          <w:p>
-            <w:pPr>
-              <w:rPr>
-                <w:rFonts w:cs="Arial"/>
-                <w:sz w:val="20"/>
-                <w:szCs w:val="20"/>
-              </w:rPr>
-            </w:pPr>
-          </w:p>
-          <w:p>
-            <w:pPr>
-              <w:rPr>
-                <w:rFonts w:cs="Arial"/>
-                <w:sz w:val="20"/>
-                <w:szCs w:val="20"/>
-              </w:rPr>
-            </w:pPr>
-          </w:p>
-          <w:p>
-            <w:pPr>
-              <w:rPr>
-                <w:rFonts w:cs="Arial"/>
-                <w:sz w:val="20"/>
-                <w:szCs w:val="20"/>
-              </w:rPr>
-            </w:pPr>
-          </w:p>
-          <w:p>
-            <w:pPr>
-              <w:rPr>
-                <w:rFonts w:cs="Arial"/>
-                <w:sz w:val="20"/>
-                <w:szCs w:val="20"/>
-              </w:rPr>
-            </w:pPr>
+              <w:t xml:space="preserve">De beschikking </w:t>
+            </w:r>
+            <w:r>
+              <w:rPr>
+                <w:rFonts w:cs="Arial"/>
+                <w:sz w:val="20"/>
+                <w:szCs w:val="20"/>
+              </w:rPr>
+              <w:t>is nu definitief.</w:t>
+            </w:r>
           </w:p>
           <w:p>
             <w:pPr>
@@ -3974,8 +3889,21 @@
               <w:t xml:space="preserve"> “</w:t>
             </w:r>
             <w:r>
-              <w:t>Sint Jozef Basisschool</w:t>
-            </w:r>
+              <w:t xml:space="preserve">Basisschool </w:t>
+            </w:r>
+            <w:proofErr w:type="spellStart"/>
+            <w:r>
+              <w:t>Dr</w:t>
+            </w:r>
+            <w:proofErr w:type="spellEnd"/>
+            <w:r>
+              <w:t xml:space="preserve"> </w:t>
+            </w:r>
+            <w:proofErr w:type="spellStart"/>
+            <w:r>
+              <w:t>Ariens</w:t>
+            </w:r>
+            <w:proofErr w:type="spellEnd"/>
             <w:r>
               <w:rPr>
                 <w:rFonts w:cs="Arial"/>
@@ -4130,8 +4058,21 @@
               <w:t>Selecteer het sanctietraject van de “</w:t>
             </w:r>
             <w:r>
-              <w:t>Sint Jozef Basisschool</w:t>
-            </w:r>
+              <w:t xml:space="preserve">Basisschool </w:t>
+            </w:r>
+            <w:proofErr w:type="spellStart"/>
+            <w:r>
+              <w:t>Dr</w:t>
+            </w:r>
+            <w:proofErr w:type="spellEnd"/>
+            <w:r>
+              <w:t xml:space="preserve"> </w:t>
+            </w:r>
+            <w:proofErr w:type="spellStart"/>
+            <w:r>
+              <w:t>Ariens</w:t>
+            </w:r>
+            <w:proofErr w:type="spellEnd"/>
             <w:r>
               <w:rPr>
                 <w:rFonts w:cs="Arial"/>
@@ -4210,7 +4151,23 @@
                 <w:sz w:val="20"/>
                 <w:szCs w:val="20"/>
               </w:rPr>
-              <w:t xml:space="preserve"> “01-08-2013”</w:t>
+              <w:t xml:space="preserve"> “</w:t>
+            </w:r>
+            <w:r>
+              <w:rPr>
+                <w:rFonts w:cs="Arial"/>
+                <w:sz w:val="20"/>
+                <w:szCs w:val="20"/>
+              </w:rPr>
+              <w:t>15</w:t>
+            </w:r>
+            <w:r>
+              <w:rPr>
+                <w:rFonts w:cs="Arial"/>
+                <w:sz w:val="20"/>
+                <w:szCs w:val="20"/>
+              </w:rPr>
+              <w:t>-08-2013”</w:t>
             </w:r>
             <w:r>
               <w:rPr>
@@ -4310,6 +4267,33 @@
                 <w:szCs w:val="20"/>
               </w:rPr>
             </w:pPr>
+          </w:p>
+          <w:p>
+            <w:pPr>
+              <w:rPr>
+                <w:rFonts w:cs="Arial"/>
+                <w:sz w:val="20"/>
+                <w:szCs w:val="20"/>
+              </w:rPr>
+            </w:pPr>
+          </w:p>
+          <w:p>
+            <w:pPr>
+              <w:rPr>
+                <w:rFonts w:cs="Arial"/>
+                <w:sz w:val="20"/>
+                <w:szCs w:val="20"/>
+              </w:rPr>
+            </w:pPr>
+          </w:p>
+          <w:p>
+            <w:pPr>
+              <w:rPr>
+                <w:rFonts w:cs="Arial"/>
+                <w:sz w:val="20"/>
+                <w:szCs w:val="20"/>
+              </w:rPr>
+            </w:pPr>
             <w:r>
               <w:rPr>
                 <w:rFonts w:cs="Arial"/>
@@ -4319,7 +4303,15 @@
               <w:t>Selecteer het sanctietraject van de “</w:t>
             </w:r>
             <w:r>
-              <w:t>Sint Jozef Basisschool</w:t>
+              <w:t xml:space="preserve">Basisschool </w:t>
+            </w:r>
+            <w:proofErr w:type="spellStart"/>
+            <w:r>
+              <w:t>Dr</w:t>
+            </w:r>
+            <w:proofErr w:type="spellEnd"/>
+            <w:r>
+              <w:t xml:space="preserve"> Ariens</w:t>
             </w:r>
             <w:r>
               <w:rPr>
@@ -4365,27 +4357,57 @@
               <w:t xml:space="preserve">         -  </w:t>
             </w:r>
             <w:r>
-              <w:t xml:space="preserve">Vervolgacties </w:t>
-            </w:r>
-            <w:r>
-              <w:t xml:space="preserve"> “Ja</w:t>
-            </w:r>
-            <w:r>
-              <w:rPr>
-                <w:rFonts w:cs="Arial"/>
-                <w:sz w:val="20"/>
-                <w:szCs w:val="20"/>
-              </w:rPr>
-              <w:t xml:space="preserve">”  </w:t>
-            </w:r>
-            <w:r>
-              <w:rPr>
-                <w:rFonts w:cs="Arial"/>
-                <w:sz w:val="20"/>
-                <w:szCs w:val="20"/>
-              </w:rPr>
-              <w:br/>
-            </w:r>
+              <w:t>Datum afronding traject</w:t>
+            </w:r>
+            <w:r>
+              <w:rPr>
+                <w:rFonts w:cs="Arial"/>
+                <w:sz w:val="20"/>
+                <w:szCs w:val="20"/>
+              </w:rPr>
+              <w:t xml:space="preserve"> </w:t>
+            </w:r>
+            <w:r>
+              <w:rPr>
+                <w:rFonts w:cs="Arial"/>
+                <w:sz w:val="20"/>
+                <w:szCs w:val="20"/>
+              </w:rPr>
+              <w:t xml:space="preserve"> </w:t>
+            </w:r>
+            <w:r>
+              <w:rPr>
+                <w:rFonts w:cs="Arial"/>
+                <w:sz w:val="20"/>
+                <w:szCs w:val="20"/>
+              </w:rPr>
+              <w:t>“</w:t>
+            </w:r>
+            <w:r>
+              <w:rPr>
+                <w:rFonts w:cs="Arial"/>
+                <w:sz w:val="20"/>
+                <w:szCs w:val="20"/>
+              </w:rPr>
+              <w:t>01-10-2013</w:t>
+            </w:r>
+            <w:r>
+              <w:rPr>
+                <w:rFonts w:cs="Arial"/>
+                <w:sz w:val="20"/>
+                <w:szCs w:val="20"/>
+              </w:rPr>
+              <w:t>”</w:t>
+            </w:r>
+          </w:p>
+          <w:p>
+            <w:pPr>
+              <w:rPr>
+                <w:rFonts w:cs="Arial"/>
+                <w:sz w:val="20"/>
+                <w:szCs w:val="20"/>
+              </w:rPr>
+            </w:pPr>
             <w:r>
               <w:rPr>
                 <w:rFonts w:cs="Arial"/>
@@ -4404,95 +4426,57 @@
                 <w:szCs w:val="20"/>
               </w:rPr>
             </w:pPr>
-          </w:p>
-          <w:p>
-            <w:pPr>
-              <w:rPr>
-                <w:rFonts w:cs="Arial"/>
-                <w:sz w:val="20"/>
-                <w:szCs w:val="20"/>
-              </w:rPr>
-            </w:pPr>
-          </w:p>
-          <w:p>
-            <w:pPr>
-              <w:rPr>
-                <w:rFonts w:cs="Arial"/>
-                <w:sz w:val="20"/>
-                <w:szCs w:val="20"/>
-              </w:rPr>
-            </w:pPr>
-          </w:p>
-          <w:p>
-            <w:pPr>
-              <w:rPr>
-                <w:rFonts w:cs="Arial"/>
-                <w:sz w:val="20"/>
-                <w:szCs w:val="20"/>
-              </w:rPr>
-            </w:pPr>
-          </w:p>
-          <w:p>
-            <w:pPr>
-              <w:rPr>
-                <w:rFonts w:cs="Arial"/>
-                <w:sz w:val="20"/>
-                <w:szCs w:val="20"/>
-              </w:rPr>
-            </w:pPr>
-          </w:p>
-          <w:p>
-            <w:pPr>
-              <w:rPr>
-                <w:rFonts w:cs="Arial"/>
-                <w:sz w:val="20"/>
-                <w:szCs w:val="20"/>
-              </w:rPr>
-            </w:pPr>
-            <w:r>
-              <w:rPr>
-                <w:rFonts w:cs="Arial"/>
-                <w:sz w:val="20"/>
-                <w:szCs w:val="20"/>
-              </w:rPr>
-              <w:t>Selecteer het sanctietraject van de “</w:t>
-            </w:r>
-            <w:r>
-              <w:t>Sint Jozef Basisschool</w:t>
-            </w:r>
-            <w:r>
-              <w:rPr>
-                <w:rFonts w:cs="Arial"/>
-                <w:sz w:val="20"/>
-                <w:szCs w:val="20"/>
-              </w:rPr>
-              <w:t>”</w:t>
-            </w:r>
-          </w:p>
-          <w:p>
-            <w:pPr>
-              <w:rPr>
-                <w:rFonts w:cs="Arial"/>
-                <w:sz w:val="20"/>
-                <w:szCs w:val="20"/>
-              </w:rPr>
-            </w:pPr>
-            <w:r>
-              <w:rPr>
-                <w:rFonts w:cs="Arial"/>
-                <w:sz w:val="20"/>
-                <w:szCs w:val="20"/>
-                <w:highlight w:val="yellow"/>
-              </w:rPr>
-              <w:t>EDIT</w:t>
-            </w:r>
-            <w:r>
-              <w:rPr>
-                <w:rFonts w:cs="Arial"/>
-                <w:sz w:val="20"/>
-                <w:szCs w:val="20"/>
-              </w:rPr>
-              <w:t xml:space="preserve"> Vul de volgende velden; </w:t>
+            <w:r>
+              <w:rPr>
+                <w:rFonts w:cs="Arial"/>
+                <w:sz w:val="20"/>
+                <w:szCs w:val="20"/>
+              </w:rPr>
+              <w:t>Er verschijnt een foutmelding</w:t>
+            </w:r>
+          </w:p>
+          <w:p>
+            <w:pPr>
+              <w:rPr>
+                <w:rFonts w:cs="Arial"/>
+                <w:sz w:val="20"/>
+                <w:szCs w:val="20"/>
+              </w:rPr>
+            </w:pPr>
+          </w:p>
+          <w:p>
+            <w:pPr>
+              <w:rPr>
+                <w:rFonts w:cs="Arial"/>
+                <w:sz w:val="20"/>
+                <w:szCs w:val="20"/>
+              </w:rPr>
+            </w:pPr>
+          </w:p>
+          <w:p>
+            <w:pPr>
+              <w:rPr>
+                <w:rFonts w:cs="Arial"/>
+                <w:sz w:val="20"/>
+                <w:szCs w:val="20"/>
+              </w:rPr>
+            </w:pPr>
+          </w:p>
+          <w:p>
+            <w:pPr>
+              <w:rPr>
+                <w:rFonts w:cs="Arial"/>
+                <w:sz w:val="20"/>
+                <w:szCs w:val="20"/>
+              </w:rPr>
+            </w:pPr>
+            <w:r>
+              <w:rPr>
+                <w:rFonts w:cs="Arial"/>
+                <w:sz w:val="20"/>
+                <w:szCs w:val="20"/>
+              </w:rPr>
+              <w:t xml:space="preserve">Vul de ontbrekende veld in; </w:t>
             </w:r>
             <w:r>
               <w:rPr>
@@ -4504,57 +4488,24 @@
               <w:t xml:space="preserve">         -  </w:t>
             </w:r>
             <w:r>
-              <w:t>Datum afronding traject</w:t>
-            </w:r>
-            <w:r>
-              <w:rPr>
-                <w:rFonts w:cs="Arial"/>
-                <w:sz w:val="20"/>
-                <w:szCs w:val="20"/>
-              </w:rPr>
-              <w:t xml:space="preserve"> </w:t>
-            </w:r>
-            <w:r>
-              <w:rPr>
-                <w:rFonts w:cs="Arial"/>
-                <w:sz w:val="20"/>
-                <w:szCs w:val="20"/>
-              </w:rPr>
-              <w:t xml:space="preserve"> </w:t>
-            </w:r>
-            <w:r>
-              <w:rPr>
-                <w:rFonts w:cs="Arial"/>
-                <w:sz w:val="20"/>
-                <w:szCs w:val="20"/>
-              </w:rPr>
-              <w:t>“</w:t>
-            </w:r>
-            <w:r>
-              <w:rPr>
-                <w:rFonts w:cs="Arial"/>
-                <w:sz w:val="20"/>
-                <w:szCs w:val="20"/>
-              </w:rPr>
-              <w:t>01-10-2013</w:t>
-            </w:r>
-            <w:r>
-              <w:rPr>
-                <w:rFonts w:cs="Arial"/>
-                <w:sz w:val="20"/>
-                <w:szCs w:val="20"/>
-              </w:rPr>
-              <w:t>”</w:t>
-            </w:r>
-          </w:p>
-          <w:p>
-            <w:pPr>
-              <w:rPr>
-                <w:rFonts w:cs="Arial"/>
-                <w:sz w:val="20"/>
-                <w:szCs w:val="20"/>
-              </w:rPr>
-            </w:pPr>
+              <w:t>Uitvoering verzonden  “Ja</w:t>
+            </w:r>
+            <w:r>
+              <w:rPr>
+                <w:rFonts w:cs="Arial"/>
+                <w:sz w:val="20"/>
+                <w:szCs w:val="20"/>
+              </w:rPr>
+              <w:t xml:space="preserve">”  </w:t>
+            </w:r>
+            <w:r>
+              <w:rPr>
+                <w:rFonts w:cs="Arial"/>
+                <w:sz w:val="20"/>
+                <w:szCs w:val="20"/>
+              </w:rPr>
+              <w:br/>
+            </w:r>
             <w:r>
               <w:rPr>
                 <w:rFonts w:cs="Arial"/>
@@ -4573,104 +4524,6 @@
                 <w:szCs w:val="20"/>
               </w:rPr>
             </w:pPr>
-            <w:r>
-              <w:rPr>
-                <w:rFonts w:cs="Arial"/>
-                <w:sz w:val="20"/>
-                <w:szCs w:val="20"/>
-              </w:rPr>
-              <w:t>Er verschijnt een foutmelding</w:t>
-            </w:r>
-          </w:p>
-          <w:p>
-            <w:pPr>
-              <w:rPr>
-                <w:rFonts w:cs="Arial"/>
-                <w:sz w:val="20"/>
-                <w:szCs w:val="20"/>
-              </w:rPr>
-            </w:pPr>
-          </w:p>
-          <w:p>
-            <w:pPr>
-              <w:rPr>
-                <w:rFonts w:cs="Arial"/>
-                <w:sz w:val="20"/>
-                <w:szCs w:val="20"/>
-              </w:rPr>
-            </w:pPr>
-          </w:p>
-          <w:p>
-            <w:pPr>
-              <w:rPr>
-                <w:rFonts w:cs="Arial"/>
-                <w:sz w:val="20"/>
-                <w:szCs w:val="20"/>
-              </w:rPr>
-            </w:pPr>
-          </w:p>
-          <w:p>
-            <w:pPr>
-              <w:rPr>
-                <w:rFonts w:cs="Arial"/>
-                <w:sz w:val="20"/>
-                <w:szCs w:val="20"/>
-              </w:rPr>
-            </w:pPr>
-            <w:r>
-              <w:rPr>
-                <w:rFonts w:cs="Arial"/>
-                <w:sz w:val="20"/>
-                <w:szCs w:val="20"/>
-              </w:rPr>
-              <w:t xml:space="preserve">Vul de ontbrekende veld in; </w:t>
-            </w:r>
-            <w:r>
-              <w:rPr>
-                <w:rFonts w:cs="Arial"/>
-                <w:sz w:val="20"/>
-                <w:szCs w:val="20"/>
-              </w:rPr>
-              <w:br/>
-              <w:t xml:space="preserve">         -  </w:t>
-            </w:r>
-            <w:r>
-              <w:t>Uitvoering verzonden  “Ja</w:t>
-            </w:r>
-            <w:r>
-              <w:rPr>
-                <w:rFonts w:cs="Arial"/>
-                <w:sz w:val="20"/>
-                <w:szCs w:val="20"/>
-              </w:rPr>
-              <w:t xml:space="preserve">”  </w:t>
-            </w:r>
-            <w:r>
-              <w:rPr>
-                <w:rFonts w:cs="Arial"/>
-                <w:sz w:val="20"/>
-                <w:szCs w:val="20"/>
-              </w:rPr>
-              <w:br/>
-            </w:r>
-            <w:r>
-              <w:rPr>
-                <w:rFonts w:cs="Arial"/>
-                <w:sz w:val="20"/>
-                <w:szCs w:val="20"/>
-                <w:highlight w:val="yellow"/>
-              </w:rPr>
-              <w:t>SAVE</w:t>
-            </w:r>
-          </w:p>
-          <w:p>
-            <w:pPr>
-              <w:rPr>
-                <w:rFonts w:cs="Arial"/>
-                <w:sz w:val="20"/>
-                <w:szCs w:val="20"/>
-              </w:rPr>
-            </w:pPr>
           </w:p>
           <w:p>
             <w:pPr>
@@ -4721,15 +4574,6 @@
               </w:rPr>
               <w:t>.</w:t>
             </w:r>
-          </w:p>
-          <w:p>
-            <w:pPr>
-              <w:rPr>
-                <w:rFonts w:cs="Arial"/>
-                <w:sz w:val="20"/>
-                <w:szCs w:val="20"/>
-              </w:rPr>
-            </w:pPr>
           </w:p>
         </w:tc>
       </w:tr>
@@ -6352,7 +6196,7 @@
 </file>
 
 <file path=customXml/itemProps1.xml><?xml version="1.0" encoding="utf-8"?>
-<ds:datastoreItem xmlns:ds="http://schemas.openxmlformats.org/officeDocument/2006/customXml" ds:itemID="{42164CA2-2ACD-4ABD-B64C-D8FEF41D6288}">
+<ds:datastoreItem xmlns:ds="http://schemas.openxmlformats.org/officeDocument/2006/customXml" ds:itemID="{56F3CFF3-C05D-46CD-A750-2AF4A353D73B}">
   <ds:schemaRefs>
     <ds:schemaRef ds:uri="http://schemas.openxmlformats.org/officeDocument/2006/bibliography"/>
   </ds:schemaRefs>

</xml_diff>